<commit_message>
develop: personal file statement: add left side cells - semester and study year information
</commit_message>
<xml_diff>
--- a/core/src/main/resources/docs/templates/PersonalStatement.docx
+++ b/core/src/main/resources/docs/templates/PersonalStatement.docx
@@ -1,12 +1,12 @@
 
 <file path=word/document.xml><?xml version="1.0" encoding="utf-8"?>
-<w:document xmlns:wpc="http://schemas.microsoft.com/office/word/2010/wordprocessingCanvas" xmlns:cx="http://schemas.microsoft.com/office/drawing/2014/chartex" xmlns:cx1="http://schemas.microsoft.com/office/drawing/2015/9/8/chartex" xmlns:mc="http://schemas.openxmlformats.org/markup-compatibility/2006" xmlns:o="urn:schemas-microsoft-com:office:office" xmlns:r="http://schemas.openxmlformats.org/officeDocument/2006/relationships" xmlns:m="http://schemas.openxmlformats.org/officeDocument/2006/math" xmlns:v="urn:schemas-microsoft-com:vml" xmlns:wp14="http://schemas.microsoft.com/office/word/2010/wordprocessingDrawing" xmlns:wp="http://schemas.openxmlformats.org/drawingml/2006/wordprocessingDrawing" xmlns:w10="urn:schemas-microsoft-com:office:word" xmlns:w="http://schemas.openxmlformats.org/wordprocessingml/2006/main" xmlns:w14="http://schemas.microsoft.com/office/word/2010/wordml" xmlns:w15="http://schemas.microsoft.com/office/word/2012/wordml" xmlns:w16se="http://schemas.microsoft.com/office/word/2015/wordml/symex" xmlns:wpg="http://schemas.microsoft.com/office/word/2010/wordprocessingGroup" xmlns:wpi="http://schemas.microsoft.com/office/word/2010/wordprocessingInk" xmlns:wne="http://schemas.microsoft.com/office/word/2006/wordml" xmlns:wps="http://schemas.microsoft.com/office/word/2010/wordprocessingShape" mc:Ignorable="w14 w15 w16se wp14">
+<w:document xmlns:wpc="http://schemas.microsoft.com/office/word/2010/wordprocessingCanvas" xmlns:cx="http://schemas.microsoft.com/office/drawing/2014/chartex" xmlns:mc="http://schemas.openxmlformats.org/markup-compatibility/2006" xmlns:o="urn:schemas-microsoft-com:office:office" xmlns:r="http://schemas.openxmlformats.org/officeDocument/2006/relationships" xmlns:m="http://schemas.openxmlformats.org/officeDocument/2006/math" xmlns:v="urn:schemas-microsoft-com:vml" xmlns:wp14="http://schemas.microsoft.com/office/word/2010/wordprocessingDrawing" xmlns:wp="http://schemas.openxmlformats.org/drawingml/2006/wordprocessingDrawing" xmlns:w10="urn:schemas-microsoft-com:office:word" xmlns:w="http://schemas.openxmlformats.org/wordprocessingml/2006/main" xmlns:w14="http://schemas.microsoft.com/office/word/2010/wordml" xmlns:w15="http://schemas.microsoft.com/office/word/2012/wordml" xmlns:w16se="http://schemas.microsoft.com/office/word/2015/wordml/symex" xmlns:wpg="http://schemas.microsoft.com/office/word/2010/wordprocessingGroup" xmlns:wpi="http://schemas.microsoft.com/office/word/2010/wordprocessingInk" xmlns:wne="http://schemas.microsoft.com/office/word/2006/wordml" xmlns:wps="http://schemas.microsoft.com/office/word/2010/wordprocessingShape" mc:Ignorable="w14 w15 w16se wp14">
   <w:body>
     <w:tbl>
       <w:tblPr>
         <w:tblStyle w:val="a5"/>
-        <w:tblW w:w="0" w:type="auto"/>
-        <w:tblInd w:w="85" w:type="dxa"/>
+        <w:tblW w:w="10632" w:type="dxa"/>
+        <w:tblInd w:w="-5" w:type="dxa"/>
         <w:tblLayout w:type="fixed"/>
         <w:tblCellMar>
           <w:left w:w="85" w:type="dxa"/>
@@ -15,13 +15,15 @@
         <w:tblLook w:val="01E0" w:firstRow="1" w:lastRow="1" w:firstColumn="1" w:lastColumn="1" w:noHBand="0" w:noVBand="0"/>
       </w:tblPr>
       <w:tblGrid>
-        <w:gridCol w:w="3657"/>
-        <w:gridCol w:w="680"/>
-        <w:gridCol w:w="771"/>
-        <w:gridCol w:w="1077"/>
-        <w:gridCol w:w="907"/>
-        <w:gridCol w:w="624"/>
-        <w:gridCol w:w="1843"/>
+        <w:gridCol w:w="426"/>
+        <w:gridCol w:w="424"/>
+        <w:gridCol w:w="3828"/>
+        <w:gridCol w:w="709"/>
+        <w:gridCol w:w="850"/>
+        <w:gridCol w:w="1134"/>
+        <w:gridCol w:w="851"/>
+        <w:gridCol w:w="709"/>
+        <w:gridCol w:w="1701"/>
       </w:tblGrid>
       <w:tr>
         <w:trPr>
@@ -30,15 +32,14 @@
         </w:trPr>
         <w:tc>
           <w:tcPr>
-            <w:tcW w:w="9559" w:type="dxa"/>
-            <w:gridSpan w:val="7"/>
+            <w:tcW w:w="10632" w:type="dxa"/>
+            <w:gridSpan w:val="9"/>
             <w:tcBorders>
               <w:top w:val="single" w:sz="4" w:space="0" w:color="auto"/>
               <w:left w:val="single" w:sz="4" w:space="0" w:color="auto"/>
               <w:bottom w:val="single" w:sz="4" w:space="0" w:color="auto"/>
               <w:right w:val="single" w:sz="4" w:space="0" w:color="auto"/>
             </w:tcBorders>
-            <w:noWrap/>
           </w:tcPr>
           <w:p>
             <w:pPr>
@@ -49,6 +50,8 @@
                 <w:lang w:val="en-US"/>
               </w:rPr>
             </w:pPr>
+            <w:bookmarkStart w:id="0" w:name="_GoBack"/>
+            <w:bookmarkEnd w:id="0"/>
             <w:r>
               <w:rPr>
                 <w:sz w:val="16"/>
@@ -67,7 +70,75 @@
         </w:trPr>
         <w:tc>
           <w:tcPr>
-            <w:tcW w:w="3657" w:type="dxa"/>
+            <w:tcW w:w="426" w:type="dxa"/>
+            <w:vMerge w:val="restart"/>
+            <w:tcBorders>
+              <w:left w:val="single" w:sz="4" w:space="0" w:color="auto"/>
+              <w:bottom w:val="nil"/>
+            </w:tcBorders>
+            <w:textDirection w:val="btLr"/>
+          </w:tcPr>
+          <w:p>
+            <w:pPr>
+              <w:ind w:left="113" w:right="113"/>
+              <w:jc w:val="center"/>
+              <w:rPr>
+                <w:b/>
+                <w:sz w:val="16"/>
+                <w:szCs w:val="16"/>
+                <w:lang w:val="en-US"/>
+              </w:rPr>
+            </w:pPr>
+            <w:r>
+              <w:rPr>
+                <w:b/>
+                <w:sz w:val="16"/>
+                <w:szCs w:val="16"/>
+                <w:lang w:val="en-US"/>
+              </w:rPr>
+              <w:t>#</w:t>
+            </w:r>
+            <w:proofErr w:type="spellStart"/>
+            <w:r>
+              <w:rPr>
+                <w:b/>
+                <w:sz w:val="16"/>
+                <w:szCs w:val="16"/>
+                <w:lang w:val="en-US"/>
+              </w:rPr>
+              <w:t>sy</w:t>
+            </w:r>
+            <w:proofErr w:type="spellEnd"/>
+          </w:p>
+        </w:tc>
+        <w:tc>
+          <w:tcPr>
+            <w:tcW w:w="424" w:type="dxa"/>
+            <w:vMerge w:val="restart"/>
+            <w:tcBorders>
+              <w:left w:val="single" w:sz="4" w:space="0" w:color="auto"/>
+            </w:tcBorders>
+            <w:textDirection w:val="btLr"/>
+          </w:tcPr>
+          <w:p>
+            <w:pPr>
+              <w:ind w:left="113" w:right="113"/>
+              <w:jc w:val="center"/>
+              <w:rPr>
+                <w:b/>
+              </w:rPr>
+            </w:pPr>
+            <w:r>
+              <w:rPr>
+                <w:b/>
+              </w:rPr>
+              <w:t>#f</w:t>
+            </w:r>
+          </w:p>
+        </w:tc>
+        <w:tc>
+          <w:tcPr>
+            <w:tcW w:w="3828" w:type="dxa"/>
             <w:tcBorders>
               <w:left w:val="single" w:sz="4" w:space="0" w:color="auto"/>
               <w:bottom w:val="single" w:sz="4" w:space="0" w:color="auto"/>
@@ -84,22 +155,28 @@
               <w:rPr>
                 <w:sz w:val="18"/>
                 <w:szCs w:val="18"/>
-                <w:lang w:val="en-US"/>
-              </w:rPr>
-            </w:pPr>
-            <w:r>
-              <w:rPr>
-                <w:sz w:val="18"/>
-                <w:szCs w:val="18"/>
-                <w:lang w:val="en-US"/>
-              </w:rPr>
-              <w:t>#subj</w:t>
-            </w:r>
-          </w:p>
-        </w:tc>
-        <w:tc>
-          <w:tcPr>
-            <w:tcW w:w="680" w:type="dxa"/>
+              </w:rPr>
+            </w:pPr>
+            <w:r>
+              <w:rPr>
+                <w:sz w:val="18"/>
+                <w:szCs w:val="18"/>
+              </w:rPr>
+              <w:t>#</w:t>
+            </w:r>
+            <w:r>
+              <w:rPr>
+                <w:sz w:val="18"/>
+                <w:szCs w:val="18"/>
+                <w:lang w:val="en-US"/>
+              </w:rPr>
+              <w:t>subj</w:t>
+            </w:r>
+          </w:p>
+        </w:tc>
+        <w:tc>
+          <w:tcPr>
+            <w:tcW w:w="709" w:type="dxa"/>
             <w:tcBorders>
               <w:bottom w:val="single" w:sz="4" w:space="0" w:color="auto"/>
             </w:tcBorders>
@@ -127,7 +204,7 @@
         </w:tc>
         <w:tc>
           <w:tcPr>
-            <w:tcW w:w="771" w:type="dxa"/>
+            <w:tcW w:w="850" w:type="dxa"/>
             <w:tcBorders>
               <w:bottom w:val="single" w:sz="4" w:space="0" w:color="auto"/>
             </w:tcBorders>
@@ -155,7 +232,7 @@
         </w:tc>
         <w:tc>
           <w:tcPr>
-            <w:tcW w:w="1077" w:type="dxa"/>
+            <w:tcW w:w="1134" w:type="dxa"/>
             <w:tcBorders>
               <w:right w:val="single" w:sz="4" w:space="0" w:color="auto"/>
             </w:tcBorders>
@@ -188,7 +265,7 @@
         </w:tc>
         <w:tc>
           <w:tcPr>
-            <w:tcW w:w="907" w:type="dxa"/>
+            <w:tcW w:w="851" w:type="dxa"/>
             <w:tcBorders>
               <w:left w:val="single" w:sz="4" w:space="0" w:color="auto"/>
               <w:bottom w:val="single" w:sz="4" w:space="0" w:color="auto"/>
@@ -218,7 +295,7 @@
         </w:tc>
         <w:tc>
           <w:tcPr>
-            <w:tcW w:w="624" w:type="dxa"/>
+            <w:tcW w:w="709" w:type="dxa"/>
             <w:tcBorders>
               <w:left w:val="single" w:sz="4" w:space="0" w:color="auto"/>
               <w:right w:val="single" w:sz="4" w:space="0" w:color="auto"/>
@@ -247,7 +324,266 @@
         </w:tc>
         <w:tc>
           <w:tcPr>
-            <w:tcW w:w="1843" w:type="dxa"/>
+            <w:tcW w:w="1701" w:type="dxa"/>
+            <w:tcBorders>
+              <w:left w:val="single" w:sz="4" w:space="0" w:color="auto"/>
+              <w:right w:val="single" w:sz="4" w:space="0" w:color="auto"/>
+            </w:tcBorders>
+            <w:shd w:val="clear" w:color="auto" w:fill="auto"/>
+            <w:vAlign w:val="center"/>
+          </w:tcPr>
+          <w:p>
+            <w:pPr>
+              <w:jc w:val="center"/>
+              <w:rPr>
+                <w:sz w:val="18"/>
+                <w:szCs w:val="18"/>
+                <w:lang w:val="en-US"/>
+              </w:rPr>
+            </w:pPr>
+            <w:r>
+              <w:rPr>
+                <w:sz w:val="18"/>
+                <w:szCs w:val="18"/>
+                <w:lang w:val="en-US"/>
+              </w:rPr>
+              <w:t>#d</w:t>
+            </w:r>
+          </w:p>
+        </w:tc>
+      </w:tr>
+      <w:tr>
+        <w:trPr>
+          <w:cantSplit/>
+          <w:trHeight w:val="119"/>
+        </w:trPr>
+        <w:tc>
+          <w:tcPr>
+            <w:tcW w:w="426" w:type="dxa"/>
+            <w:vMerge/>
+            <w:tcBorders>
+              <w:left w:val="single" w:sz="4" w:space="0" w:color="auto"/>
+              <w:bottom w:val="nil"/>
+            </w:tcBorders>
+          </w:tcPr>
+          <w:p>
+            <w:pPr>
+              <w:rPr>
+                <w:sz w:val="18"/>
+                <w:szCs w:val="18"/>
+                <w:lang w:val="en-US"/>
+              </w:rPr>
+            </w:pPr>
+          </w:p>
+        </w:tc>
+        <w:tc>
+          <w:tcPr>
+            <w:tcW w:w="424" w:type="dxa"/>
+            <w:vMerge/>
+            <w:tcBorders>
+              <w:left w:val="single" w:sz="4" w:space="0" w:color="auto"/>
+              <w:bottom w:val="single" w:sz="4" w:space="0" w:color="auto"/>
+            </w:tcBorders>
+          </w:tcPr>
+          <w:p>
+            <w:pPr>
+              <w:rPr>
+                <w:sz w:val="18"/>
+                <w:szCs w:val="18"/>
+                <w:lang w:val="en-US"/>
+              </w:rPr>
+            </w:pPr>
+          </w:p>
+        </w:tc>
+        <w:tc>
+          <w:tcPr>
+            <w:tcW w:w="3828" w:type="dxa"/>
+            <w:tcBorders>
+              <w:left w:val="single" w:sz="4" w:space="0" w:color="auto"/>
+              <w:bottom w:val="single" w:sz="4" w:space="0" w:color="auto"/>
+            </w:tcBorders>
+            <w:noWrap/>
+            <w:tcMar>
+              <w:left w:w="57" w:type="dxa"/>
+              <w:right w:w="57" w:type="dxa"/>
+            </w:tcMar>
+            <w:vAlign w:val="center"/>
+          </w:tcPr>
+          <w:p>
+            <w:pPr>
+              <w:rPr>
+                <w:sz w:val="18"/>
+                <w:szCs w:val="18"/>
+              </w:rPr>
+            </w:pPr>
+            <w:r>
+              <w:rPr>
+                <w:sz w:val="18"/>
+                <w:szCs w:val="18"/>
+              </w:rPr>
+              <w:t>#</w:t>
+            </w:r>
+            <w:r>
+              <w:rPr>
+                <w:sz w:val="18"/>
+                <w:szCs w:val="18"/>
+                <w:lang w:val="en-US"/>
+              </w:rPr>
+              <w:t>subj</w:t>
+            </w:r>
+          </w:p>
+        </w:tc>
+        <w:tc>
+          <w:tcPr>
+            <w:tcW w:w="709" w:type="dxa"/>
+            <w:tcBorders>
+              <w:bottom w:val="single" w:sz="4" w:space="0" w:color="auto"/>
+            </w:tcBorders>
+            <w:noWrap/>
+            <w:vAlign w:val="center"/>
+          </w:tcPr>
+          <w:p>
+            <w:pPr>
+              <w:jc w:val="center"/>
+              <w:rPr>
+                <w:sz w:val="18"/>
+                <w:szCs w:val="18"/>
+                <w:lang w:val="en-US"/>
+              </w:rPr>
+            </w:pPr>
+            <w:r>
+              <w:rPr>
+                <w:sz w:val="18"/>
+                <w:szCs w:val="18"/>
+                <w:lang w:val="en-US"/>
+              </w:rPr>
+              <w:t>#h</w:t>
+            </w:r>
+          </w:p>
+        </w:tc>
+        <w:tc>
+          <w:tcPr>
+            <w:tcW w:w="850" w:type="dxa"/>
+            <w:tcBorders>
+              <w:bottom w:val="single" w:sz="4" w:space="0" w:color="auto"/>
+            </w:tcBorders>
+            <w:noWrap/>
+            <w:vAlign w:val="center"/>
+          </w:tcPr>
+          <w:p>
+            <w:pPr>
+              <w:jc w:val="center"/>
+              <w:rPr>
+                <w:sz w:val="18"/>
+                <w:szCs w:val="18"/>
+                <w:lang w:val="en-US"/>
+              </w:rPr>
+            </w:pPr>
+            <w:r>
+              <w:rPr>
+                <w:sz w:val="18"/>
+                <w:szCs w:val="18"/>
+                <w:lang w:val="en-US"/>
+              </w:rPr>
+              <w:t>#c</w:t>
+            </w:r>
+          </w:p>
+        </w:tc>
+        <w:tc>
+          <w:tcPr>
+            <w:tcW w:w="1134" w:type="dxa"/>
+            <w:tcBorders>
+              <w:right w:val="single" w:sz="4" w:space="0" w:color="auto"/>
+            </w:tcBorders>
+            <w:shd w:val="clear" w:color="auto" w:fill="auto"/>
+            <w:noWrap/>
+            <w:tcMar>
+              <w:left w:w="57" w:type="dxa"/>
+              <w:right w:w="57" w:type="dxa"/>
+            </w:tcMar>
+            <w:vAlign w:val="center"/>
+          </w:tcPr>
+          <w:p>
+            <w:pPr>
+              <w:jc w:val="center"/>
+              <w:rPr>
+                <w:sz w:val="18"/>
+                <w:szCs w:val="18"/>
+                <w:lang w:val="en-US"/>
+              </w:rPr>
+            </w:pPr>
+            <w:r>
+              <w:rPr>
+                <w:sz w:val="18"/>
+                <w:szCs w:val="18"/>
+                <w:lang w:val="en-US"/>
+              </w:rPr>
+              <w:t>#g</w:t>
+            </w:r>
+          </w:p>
+        </w:tc>
+        <w:tc>
+          <w:tcPr>
+            <w:tcW w:w="851" w:type="dxa"/>
+            <w:tcBorders>
+              <w:left w:val="single" w:sz="4" w:space="0" w:color="auto"/>
+              <w:bottom w:val="single" w:sz="4" w:space="0" w:color="auto"/>
+              <w:right w:val="single" w:sz="4" w:space="0" w:color="auto"/>
+            </w:tcBorders>
+            <w:shd w:val="clear" w:color="auto" w:fill="auto"/>
+            <w:vAlign w:val="center"/>
+          </w:tcPr>
+          <w:p>
+            <w:pPr>
+              <w:jc w:val="center"/>
+              <w:rPr>
+                <w:sz w:val="18"/>
+                <w:szCs w:val="18"/>
+                <w:lang w:val="en-US"/>
+              </w:rPr>
+            </w:pPr>
+            <w:r>
+              <w:rPr>
+                <w:sz w:val="18"/>
+                <w:szCs w:val="18"/>
+                <w:lang w:val="en-US"/>
+              </w:rPr>
+              <w:t>#p</w:t>
+            </w:r>
+          </w:p>
+        </w:tc>
+        <w:tc>
+          <w:tcPr>
+            <w:tcW w:w="709" w:type="dxa"/>
+            <w:tcBorders>
+              <w:left w:val="single" w:sz="4" w:space="0" w:color="auto"/>
+              <w:right w:val="single" w:sz="4" w:space="0" w:color="auto"/>
+            </w:tcBorders>
+            <w:shd w:val="clear" w:color="auto" w:fill="auto"/>
+            <w:vAlign w:val="center"/>
+          </w:tcPr>
+          <w:p>
+            <w:pPr>
+              <w:jc w:val="center"/>
+              <w:rPr>
+                <w:sz w:val="18"/>
+                <w:szCs w:val="18"/>
+                <w:lang w:val="en-US"/>
+              </w:rPr>
+            </w:pPr>
+            <w:r>
+              <w:rPr>
+                <w:sz w:val="18"/>
+                <w:szCs w:val="18"/>
+                <w:lang w:val="en-US"/>
+              </w:rPr>
+              <w:t>#e</w:t>
+            </w:r>
+          </w:p>
+        </w:tc>
+        <w:tc>
+          <w:tcPr>
+            <w:tcW w:w="1701" w:type="dxa"/>
             <w:tcBorders>
               <w:left w:val="single" w:sz="4" w:space="0" w:color="auto"/>
               <w:right w:val="single" w:sz="4" w:space="0" w:color="auto"/>
@@ -282,8 +618,69 @@
         </w:trPr>
         <w:tc>
           <w:tcPr>
-            <w:tcW w:w="3657" w:type="dxa"/>
-            <w:tcBorders>
+            <w:tcW w:w="426" w:type="dxa"/>
+            <w:vMerge w:val="restart"/>
+            <w:tcBorders>
+              <w:top w:val="nil"/>
+              <w:left w:val="single" w:sz="4" w:space="0" w:color="auto"/>
+            </w:tcBorders>
+            <w:textDirection w:val="btLr"/>
+          </w:tcPr>
+          <w:p>
+            <w:pPr>
+              <w:ind w:left="113" w:right="113"/>
+              <w:jc w:val="center"/>
+              <w:rPr>
+                <w:b/>
+                <w:sz w:val="16"/>
+                <w:szCs w:val="16"/>
+                <w:lang w:val="en-US"/>
+              </w:rPr>
+            </w:pPr>
+            <w:r>
+              <w:rPr>
+                <w:b/>
+                <w:sz w:val="16"/>
+                <w:szCs w:val="16"/>
+                <w:lang w:val="en-US"/>
+              </w:rPr>
+              <w:t>#n</w:t>
+            </w:r>
+          </w:p>
+        </w:tc>
+        <w:tc>
+          <w:tcPr>
+            <w:tcW w:w="424" w:type="dxa"/>
+            <w:vMerge w:val="restart"/>
+            <w:tcBorders>
+              <w:top w:val="single" w:sz="12" w:space="0" w:color="auto"/>
+              <w:left w:val="single" w:sz="4" w:space="0" w:color="auto"/>
+            </w:tcBorders>
+            <w:textDirection w:val="btLr"/>
+          </w:tcPr>
+          <w:p>
+            <w:pPr>
+              <w:ind w:left="113" w:right="113"/>
+              <w:jc w:val="center"/>
+              <w:rPr>
+                <w:b/>
+                <w:lang w:val="en-US"/>
+              </w:rPr>
+            </w:pPr>
+            <w:r>
+              <w:rPr>
+                <w:b/>
+                <w:lang w:val="en-US"/>
+              </w:rPr>
+              <w:t>#s</w:t>
+            </w:r>
+          </w:p>
+        </w:tc>
+        <w:tc>
+          <w:tcPr>
+            <w:tcW w:w="3828" w:type="dxa"/>
+            <w:tcBorders>
+              <w:top w:val="single" w:sz="12" w:space="0" w:color="auto"/>
               <w:left w:val="single" w:sz="4" w:space="0" w:color="auto"/>
               <w:bottom w:val="single" w:sz="4" w:space="0" w:color="auto"/>
             </w:tcBorders>
@@ -299,7 +696,7 @@
               <w:rPr>
                 <w:sz w:val="18"/>
                 <w:szCs w:val="18"/>
-                <w:lang w:val="en-US"/>
+                <w:lang w:val="uk-UA"/>
               </w:rPr>
             </w:pPr>
             <w:r>
@@ -314,8 +711,9 @@
         </w:tc>
         <w:tc>
           <w:tcPr>
-            <w:tcW w:w="680" w:type="dxa"/>
-            <w:tcBorders>
+            <w:tcW w:w="709" w:type="dxa"/>
+            <w:tcBorders>
+              <w:top w:val="single" w:sz="12" w:space="0" w:color="auto"/>
               <w:bottom w:val="single" w:sz="4" w:space="0" w:color="auto"/>
             </w:tcBorders>
             <w:noWrap/>
@@ -342,8 +740,9 @@
         </w:tc>
         <w:tc>
           <w:tcPr>
-            <w:tcW w:w="771" w:type="dxa"/>
-            <w:tcBorders>
+            <w:tcW w:w="850" w:type="dxa"/>
+            <w:tcBorders>
+              <w:top w:val="single" w:sz="12" w:space="0" w:color="auto"/>
               <w:bottom w:val="single" w:sz="4" w:space="0" w:color="auto"/>
             </w:tcBorders>
             <w:noWrap/>
@@ -355,7 +754,7 @@
               <w:rPr>
                 <w:sz w:val="18"/>
                 <w:szCs w:val="18"/>
-                <w:lang w:val="en-US"/>
+                <w:lang w:val="uk-UA"/>
               </w:rPr>
             </w:pPr>
             <w:r>
@@ -370,8 +769,9 @@
         </w:tc>
         <w:tc>
           <w:tcPr>
-            <w:tcW w:w="1077" w:type="dxa"/>
-            <w:tcBorders>
+            <w:tcW w:w="1134" w:type="dxa"/>
+            <w:tcBorders>
+              <w:top w:val="single" w:sz="12" w:space="0" w:color="auto"/>
               <w:right w:val="single" w:sz="4" w:space="0" w:color="auto"/>
             </w:tcBorders>
             <w:shd w:val="clear" w:color="auto" w:fill="auto"/>
@@ -388,7 +788,7 @@
               <w:rPr>
                 <w:sz w:val="18"/>
                 <w:szCs w:val="18"/>
-                <w:lang w:val="en-US"/>
+                <w:lang w:val="uk-UA"/>
               </w:rPr>
             </w:pPr>
             <w:r>
@@ -403,8 +803,9 @@
         </w:tc>
         <w:tc>
           <w:tcPr>
-            <w:tcW w:w="907" w:type="dxa"/>
-            <w:tcBorders>
+            <w:tcW w:w="851" w:type="dxa"/>
+            <w:tcBorders>
+              <w:top w:val="single" w:sz="12" w:space="0" w:color="auto"/>
               <w:left w:val="single" w:sz="4" w:space="0" w:color="auto"/>
               <w:bottom w:val="single" w:sz="4" w:space="0" w:color="auto"/>
               <w:right w:val="single" w:sz="4" w:space="0" w:color="auto"/>
@@ -418,7 +819,7 @@
               <w:rPr>
                 <w:sz w:val="18"/>
                 <w:szCs w:val="18"/>
-                <w:lang w:val="en-US"/>
+                <w:lang w:val="uk-UA"/>
               </w:rPr>
             </w:pPr>
             <w:r>
@@ -433,8 +834,9 @@
         </w:tc>
         <w:tc>
           <w:tcPr>
-            <w:tcW w:w="624" w:type="dxa"/>
-            <w:tcBorders>
+            <w:tcW w:w="709" w:type="dxa"/>
+            <w:tcBorders>
+              <w:top w:val="single" w:sz="12" w:space="0" w:color="auto"/>
               <w:left w:val="single" w:sz="4" w:space="0" w:color="auto"/>
               <w:right w:val="single" w:sz="4" w:space="0" w:color="auto"/>
             </w:tcBorders>
@@ -462,8 +864,9 @@
         </w:tc>
         <w:tc>
           <w:tcPr>
-            <w:tcW w:w="1843" w:type="dxa"/>
-            <w:tcBorders>
+            <w:tcW w:w="1701" w:type="dxa"/>
+            <w:tcBorders>
+              <w:top w:val="single" w:sz="12" w:space="0" w:color="auto"/>
               <w:left w:val="single" w:sz="4" w:space="0" w:color="auto"/>
               <w:right w:val="single" w:sz="4" w:space="0" w:color="auto"/>
             </w:tcBorders>
@@ -476,7 +879,7 @@
               <w:rPr>
                 <w:sz w:val="18"/>
                 <w:szCs w:val="18"/>
-                <w:lang w:val="en-US"/>
+                <w:lang w:val="uk-UA"/>
               </w:rPr>
             </w:pPr>
             <w:r>
@@ -497,9 +900,45 @@
         </w:trPr>
         <w:tc>
           <w:tcPr>
-            <w:tcW w:w="3657" w:type="dxa"/>
-            <w:tcBorders>
-              <w:top w:val="single" w:sz="12" w:space="0" w:color="auto"/>
+            <w:tcW w:w="426" w:type="dxa"/>
+            <w:vMerge/>
+            <w:tcBorders>
+              <w:left w:val="single" w:sz="4" w:space="0" w:color="auto"/>
+            </w:tcBorders>
+          </w:tcPr>
+          <w:p>
+            <w:pPr>
+              <w:rPr>
+                <w:sz w:val="18"/>
+                <w:szCs w:val="18"/>
+                <w:lang w:val="en-US"/>
+              </w:rPr>
+            </w:pPr>
+          </w:p>
+        </w:tc>
+        <w:tc>
+          <w:tcPr>
+            <w:tcW w:w="424" w:type="dxa"/>
+            <w:vMerge/>
+            <w:tcBorders>
+              <w:left w:val="single" w:sz="4" w:space="0" w:color="auto"/>
+            </w:tcBorders>
+          </w:tcPr>
+          <w:p>
+            <w:pPr>
+              <w:rPr>
+                <w:sz w:val="18"/>
+                <w:szCs w:val="18"/>
+                <w:lang w:val="en-US"/>
+              </w:rPr>
+            </w:pPr>
+          </w:p>
+        </w:tc>
+        <w:tc>
+          <w:tcPr>
+            <w:tcW w:w="3828" w:type="dxa"/>
+            <w:tcBorders>
+              <w:top w:val="single" w:sz="4" w:space="0" w:color="auto"/>
               <w:left w:val="single" w:sz="4" w:space="0" w:color="auto"/>
               <w:bottom w:val="single" w:sz="4" w:space="0" w:color="auto"/>
             </w:tcBorders>
@@ -515,24 +954,30 @@
               <w:rPr>
                 <w:sz w:val="18"/>
                 <w:szCs w:val="18"/>
-                <w:lang w:val="uk-UA"/>
-              </w:rPr>
-            </w:pPr>
-            <w:r>
-              <w:rPr>
-                <w:sz w:val="18"/>
-                <w:szCs w:val="18"/>
-                <w:lang w:val="en-US"/>
-              </w:rPr>
-              <w:t>#subj</w:t>
-            </w:r>
-          </w:p>
-        </w:tc>
-        <w:tc>
-          <w:tcPr>
-            <w:tcW w:w="680" w:type="dxa"/>
-            <w:tcBorders>
-              <w:top w:val="single" w:sz="12" w:space="0" w:color="auto"/>
+              </w:rPr>
+            </w:pPr>
+            <w:r>
+              <w:rPr>
+                <w:sz w:val="18"/>
+                <w:szCs w:val="18"/>
+              </w:rPr>
+              <w:t>#</w:t>
+            </w:r>
+            <w:r>
+              <w:rPr>
+                <w:sz w:val="18"/>
+                <w:szCs w:val="18"/>
+                <w:lang w:val="en-US"/>
+              </w:rPr>
+              <w:t>subj</w:t>
+            </w:r>
+          </w:p>
+        </w:tc>
+        <w:tc>
+          <w:tcPr>
+            <w:tcW w:w="709" w:type="dxa"/>
+            <w:tcBorders>
+              <w:top w:val="single" w:sz="4" w:space="0" w:color="auto"/>
               <w:bottom w:val="single" w:sz="4" w:space="0" w:color="auto"/>
             </w:tcBorders>
             <w:noWrap/>
@@ -544,7 +989,7 @@
               <w:rPr>
                 <w:sz w:val="18"/>
                 <w:szCs w:val="18"/>
-                <w:lang w:val="uk-UA"/>
+                <w:lang w:val="en-US"/>
               </w:rPr>
             </w:pPr>
             <w:r>
@@ -559,9 +1004,9 @@
         </w:tc>
         <w:tc>
           <w:tcPr>
-            <w:tcW w:w="771" w:type="dxa"/>
-            <w:tcBorders>
-              <w:top w:val="single" w:sz="12" w:space="0" w:color="auto"/>
+            <w:tcW w:w="850" w:type="dxa"/>
+            <w:tcBorders>
+              <w:top w:val="single" w:sz="4" w:space="0" w:color="auto"/>
               <w:bottom w:val="single" w:sz="4" w:space="0" w:color="auto"/>
             </w:tcBorders>
             <w:noWrap/>
@@ -573,7 +1018,7 @@
               <w:rPr>
                 <w:sz w:val="18"/>
                 <w:szCs w:val="18"/>
-                <w:lang w:val="uk-UA"/>
+                <w:lang w:val="en-US"/>
               </w:rPr>
             </w:pPr>
             <w:r>
@@ -588,9 +1033,8 @@
         </w:tc>
         <w:tc>
           <w:tcPr>
-            <w:tcW w:w="1077" w:type="dxa"/>
-            <w:tcBorders>
-              <w:top w:val="single" w:sz="12" w:space="0" w:color="auto"/>
+            <w:tcW w:w="1134" w:type="dxa"/>
+            <w:tcBorders>
               <w:right w:val="single" w:sz="4" w:space="0" w:color="auto"/>
             </w:tcBorders>
             <w:shd w:val="clear" w:color="auto" w:fill="auto"/>
@@ -607,7 +1051,7 @@
               <w:rPr>
                 <w:sz w:val="18"/>
                 <w:szCs w:val="18"/>
-                <w:lang w:val="uk-UA"/>
+                <w:lang w:val="en-US"/>
               </w:rPr>
             </w:pPr>
             <w:r>
@@ -622,11 +1066,9 @@
         </w:tc>
         <w:tc>
           <w:tcPr>
-            <w:tcW w:w="907" w:type="dxa"/>
-            <w:tcBorders>
-              <w:top w:val="single" w:sz="12" w:space="0" w:color="auto"/>
-              <w:left w:val="single" w:sz="4" w:space="0" w:color="auto"/>
-              <w:bottom w:val="single" w:sz="4" w:space="0" w:color="auto"/>
+            <w:tcW w:w="851" w:type="dxa"/>
+            <w:tcBorders>
+              <w:left w:val="single" w:sz="4" w:space="0" w:color="auto"/>
               <w:right w:val="single" w:sz="4" w:space="0" w:color="auto"/>
             </w:tcBorders>
             <w:shd w:val="clear" w:color="auto" w:fill="auto"/>
@@ -638,7 +1080,7 @@
               <w:rPr>
                 <w:sz w:val="18"/>
                 <w:szCs w:val="18"/>
-                <w:lang w:val="uk-UA"/>
+                <w:lang w:val="en-US"/>
               </w:rPr>
             </w:pPr>
             <w:r>
@@ -653,9 +1095,8 @@
         </w:tc>
         <w:tc>
           <w:tcPr>
-            <w:tcW w:w="624" w:type="dxa"/>
-            <w:tcBorders>
-              <w:top w:val="single" w:sz="12" w:space="0" w:color="auto"/>
+            <w:tcW w:w="709" w:type="dxa"/>
+            <w:tcBorders>
               <w:left w:val="single" w:sz="4" w:space="0" w:color="auto"/>
               <w:right w:val="single" w:sz="4" w:space="0" w:color="auto"/>
             </w:tcBorders>
@@ -668,7 +1109,7 @@
               <w:rPr>
                 <w:sz w:val="18"/>
                 <w:szCs w:val="18"/>
-                <w:lang w:val="uk-UA"/>
+                <w:lang w:val="en-US"/>
               </w:rPr>
             </w:pPr>
             <w:r>
@@ -683,9 +1124,8 @@
         </w:tc>
         <w:tc>
           <w:tcPr>
-            <w:tcW w:w="1843" w:type="dxa"/>
-            <w:tcBorders>
-              <w:top w:val="single" w:sz="12" w:space="0" w:color="auto"/>
+            <w:tcW w:w="1701" w:type="dxa"/>
+            <w:tcBorders>
               <w:left w:val="single" w:sz="4" w:space="0" w:color="auto"/>
               <w:right w:val="single" w:sz="4" w:space="0" w:color="auto"/>
             </w:tcBorders>
@@ -698,7 +1138,7 @@
               <w:rPr>
                 <w:sz w:val="18"/>
                 <w:szCs w:val="18"/>
-                <w:lang w:val="uk-UA"/>
+                <w:lang w:val="en-US"/>
               </w:rPr>
             </w:pPr>
             <w:r>
@@ -719,217 +1159,42 @@
         </w:trPr>
         <w:tc>
           <w:tcPr>
-            <w:tcW w:w="3657" w:type="dxa"/>
-            <w:tcBorders>
-              <w:top w:val="single" w:sz="4" w:space="0" w:color="auto"/>
-              <w:left w:val="single" w:sz="4" w:space="0" w:color="auto"/>
-              <w:bottom w:val="single" w:sz="4" w:space="0" w:color="auto"/>
-            </w:tcBorders>
-            <w:noWrap/>
-            <w:tcMar>
-              <w:left w:w="57" w:type="dxa"/>
-              <w:right w:w="57" w:type="dxa"/>
-            </w:tcMar>
-            <w:vAlign w:val="center"/>
-          </w:tcPr>
-          <w:p>
-            <w:pPr>
-              <w:rPr>
-                <w:sz w:val="18"/>
-                <w:szCs w:val="18"/>
-                <w:lang w:val="uk-UA"/>
-              </w:rPr>
-            </w:pPr>
-            <w:r>
-              <w:rPr>
-                <w:sz w:val="18"/>
-                <w:szCs w:val="18"/>
-                <w:lang w:val="en-US"/>
-              </w:rPr>
-              <w:t>#subj</w:t>
-            </w:r>
-          </w:p>
-        </w:tc>
-        <w:tc>
-          <w:tcPr>
-            <w:tcW w:w="680" w:type="dxa"/>
-            <w:tcBorders>
-              <w:top w:val="single" w:sz="4" w:space="0" w:color="auto"/>
-              <w:bottom w:val="single" w:sz="4" w:space="0" w:color="auto"/>
-            </w:tcBorders>
-            <w:noWrap/>
-            <w:vAlign w:val="center"/>
-          </w:tcPr>
-          <w:p>
-            <w:pPr>
-              <w:jc w:val="center"/>
-              <w:rPr>
-                <w:sz w:val="18"/>
-                <w:szCs w:val="18"/>
-                <w:lang w:val="uk-UA"/>
-              </w:rPr>
-            </w:pPr>
-            <w:r>
-              <w:rPr>
-                <w:sz w:val="18"/>
-                <w:szCs w:val="18"/>
-                <w:lang w:val="en-US"/>
-              </w:rPr>
-              <w:t>#h</w:t>
-            </w:r>
-          </w:p>
-        </w:tc>
-        <w:tc>
-          <w:tcPr>
-            <w:tcW w:w="771" w:type="dxa"/>
-            <w:tcBorders>
-              <w:top w:val="single" w:sz="4" w:space="0" w:color="auto"/>
-              <w:bottom w:val="single" w:sz="4" w:space="0" w:color="auto"/>
-            </w:tcBorders>
-            <w:noWrap/>
-            <w:vAlign w:val="center"/>
-          </w:tcPr>
-          <w:p>
-            <w:pPr>
-              <w:jc w:val="center"/>
-              <w:rPr>
-                <w:sz w:val="18"/>
-                <w:szCs w:val="18"/>
-                <w:lang w:val="uk-UA"/>
-              </w:rPr>
-            </w:pPr>
-            <w:r>
-              <w:rPr>
-                <w:sz w:val="18"/>
-                <w:szCs w:val="18"/>
-                <w:lang w:val="en-US"/>
-              </w:rPr>
-              <w:t>#c</w:t>
-            </w:r>
-          </w:p>
-        </w:tc>
-        <w:tc>
-          <w:tcPr>
-            <w:tcW w:w="1077" w:type="dxa"/>
-            <w:tcBorders>
-              <w:bottom w:val="single" w:sz="4" w:space="0" w:color="auto"/>
+            <w:tcW w:w="10632" w:type="dxa"/>
+            <w:gridSpan w:val="9"/>
+            <w:tcBorders>
+              <w:left w:val="single" w:sz="4" w:space="0" w:color="auto"/>
               <w:right w:val="single" w:sz="4" w:space="0" w:color="auto"/>
             </w:tcBorders>
-            <w:shd w:val="clear" w:color="auto" w:fill="auto"/>
-            <w:noWrap/>
-            <w:tcMar>
-              <w:left w:w="57" w:type="dxa"/>
-              <w:right w:w="57" w:type="dxa"/>
-            </w:tcMar>
-            <w:vAlign w:val="center"/>
-          </w:tcPr>
-          <w:p>
-            <w:pPr>
-              <w:jc w:val="center"/>
-              <w:rPr>
-                <w:sz w:val="18"/>
-                <w:szCs w:val="18"/>
-                <w:lang w:val="uk-UA"/>
-              </w:rPr>
-            </w:pPr>
-            <w:r>
-              <w:rPr>
-                <w:sz w:val="18"/>
-                <w:szCs w:val="18"/>
-                <w:lang w:val="en-US"/>
-              </w:rPr>
-              <w:t>#g</w:t>
-            </w:r>
-          </w:p>
-        </w:tc>
-        <w:tc>
-          <w:tcPr>
-            <w:tcW w:w="907" w:type="dxa"/>
-            <w:tcBorders>
-              <w:left w:val="single" w:sz="4" w:space="0" w:color="auto"/>
-              <w:bottom w:val="single" w:sz="4" w:space="0" w:color="auto"/>
-              <w:right w:val="single" w:sz="4" w:space="0" w:color="auto"/>
-            </w:tcBorders>
-            <w:shd w:val="clear" w:color="auto" w:fill="auto"/>
-            <w:vAlign w:val="center"/>
-          </w:tcPr>
-          <w:p>
-            <w:pPr>
-              <w:jc w:val="center"/>
-              <w:rPr>
-                <w:sz w:val="18"/>
-                <w:szCs w:val="18"/>
-                <w:lang w:val="uk-UA"/>
-              </w:rPr>
-            </w:pPr>
-            <w:r>
-              <w:rPr>
-                <w:sz w:val="18"/>
-                <w:szCs w:val="18"/>
-                <w:lang w:val="en-US"/>
-              </w:rPr>
-              <w:t>#p</w:t>
-            </w:r>
-          </w:p>
-        </w:tc>
-        <w:tc>
-          <w:tcPr>
-            <w:tcW w:w="624" w:type="dxa"/>
-            <w:tcBorders>
-              <w:left w:val="single" w:sz="4" w:space="0" w:color="auto"/>
-              <w:bottom w:val="single" w:sz="4" w:space="0" w:color="auto"/>
-              <w:right w:val="single" w:sz="4" w:space="0" w:color="auto"/>
-            </w:tcBorders>
-            <w:shd w:val="clear" w:color="auto" w:fill="auto"/>
-            <w:vAlign w:val="center"/>
-          </w:tcPr>
-          <w:p>
-            <w:pPr>
-              <w:jc w:val="center"/>
-              <w:rPr>
-                <w:sz w:val="18"/>
-                <w:szCs w:val="18"/>
-                <w:lang w:val="uk-UA"/>
-              </w:rPr>
-            </w:pPr>
-            <w:r>
-              <w:rPr>
-                <w:sz w:val="18"/>
-                <w:szCs w:val="18"/>
-                <w:lang w:val="en-US"/>
-              </w:rPr>
-              <w:t>#e</w:t>
-            </w:r>
-          </w:p>
-        </w:tc>
-        <w:tc>
-          <w:tcPr>
-            <w:tcW w:w="1843" w:type="dxa"/>
-            <w:tcBorders>
-              <w:left w:val="single" w:sz="4" w:space="0" w:color="auto"/>
-              <w:bottom w:val="single" w:sz="4" w:space="0" w:color="auto"/>
-              <w:right w:val="single" w:sz="4" w:space="0" w:color="auto"/>
-            </w:tcBorders>
-            <w:shd w:val="clear" w:color="auto" w:fill="auto"/>
-            <w:vAlign w:val="center"/>
-          </w:tcPr>
-          <w:p>
-            <w:pPr>
-              <w:jc w:val="center"/>
-              <w:rPr>
-                <w:sz w:val="18"/>
-                <w:szCs w:val="18"/>
-                <w:lang w:val="uk-UA"/>
-              </w:rPr>
-            </w:pPr>
-            <w:r>
-              <w:rPr>
-                <w:sz w:val="18"/>
-                <w:szCs w:val="18"/>
-                <w:lang w:val="en-US"/>
-              </w:rPr>
-              <w:t>#d</w:t>
-            </w:r>
+          </w:tcPr>
+          <w:p>
+            <w:pPr>
+              <w:rPr>
+                <w:b/>
+                <w:sz w:val="18"/>
+                <w:szCs w:val="18"/>
+                <w:lang w:val="en-US"/>
+              </w:rPr>
+            </w:pPr>
+            <w:r>
+              <w:rPr>
+                <w:b/>
+                <w:sz w:val="18"/>
+                <w:szCs w:val="18"/>
+                <w:lang w:val="en-US"/>
+              </w:rPr>
+              <w:t>#</w:t>
+            </w:r>
+            <w:proofErr w:type="spellStart"/>
+            <w:r>
+              <w:rPr>
+                <w:b/>
+                <w:sz w:val="18"/>
+                <w:szCs w:val="18"/>
+                <w:lang w:val="en-US"/>
+              </w:rPr>
+              <w:t>nc</w:t>
+            </w:r>
+            <w:proofErr w:type="spellEnd"/>
           </w:p>
         </w:tc>
       </w:tr>
@@ -945,8 +1210,6 @@
           <w:lang w:val="uk-UA"/>
         </w:rPr>
       </w:pPr>
-      <w:bookmarkStart w:id="0" w:name="_GoBack"/>
-      <w:bookmarkEnd w:id="0"/>
     </w:p>
     <w:sectPr>
       <w:pgSz w:w="11906" w:h="16838"/>
@@ -959,7 +1222,7 @@
 </file>
 
 <file path=word/numbering.xml><?xml version="1.0" encoding="utf-8"?>
-<w:numbering xmlns:wpc="http://schemas.microsoft.com/office/word/2010/wordprocessingCanvas" xmlns:cx="http://schemas.microsoft.com/office/drawing/2014/chartex" xmlns:cx1="http://schemas.microsoft.com/office/drawing/2015/9/8/chartex" xmlns:mc="http://schemas.openxmlformats.org/markup-compatibility/2006" xmlns:o="urn:schemas-microsoft-com:office:office" xmlns:r="http://schemas.openxmlformats.org/officeDocument/2006/relationships" xmlns:m="http://schemas.openxmlformats.org/officeDocument/2006/math" xmlns:v="urn:schemas-microsoft-com:vml" xmlns:wp14="http://schemas.microsoft.com/office/word/2010/wordprocessingDrawing" xmlns:wp="http://schemas.openxmlformats.org/drawingml/2006/wordprocessingDrawing" xmlns:w10="urn:schemas-microsoft-com:office:word" xmlns:w="http://schemas.openxmlformats.org/wordprocessingml/2006/main" xmlns:w14="http://schemas.microsoft.com/office/word/2010/wordml" xmlns:w15="http://schemas.microsoft.com/office/word/2012/wordml" xmlns:w16se="http://schemas.microsoft.com/office/word/2015/wordml/symex" xmlns:wpg="http://schemas.microsoft.com/office/word/2010/wordprocessingGroup" xmlns:wpi="http://schemas.microsoft.com/office/word/2010/wordprocessingInk" xmlns:wne="http://schemas.microsoft.com/office/word/2006/wordml" xmlns:wps="http://schemas.microsoft.com/office/word/2010/wordprocessingShape" mc:Ignorable="w14 w15 w16se wp14">
+<w:numbering xmlns:wpc="http://schemas.microsoft.com/office/word/2010/wordprocessingCanvas" xmlns:cx="http://schemas.microsoft.com/office/drawing/2014/chartex" xmlns:mc="http://schemas.openxmlformats.org/markup-compatibility/2006" xmlns:o="urn:schemas-microsoft-com:office:office" xmlns:r="http://schemas.openxmlformats.org/officeDocument/2006/relationships" xmlns:m="http://schemas.openxmlformats.org/officeDocument/2006/math" xmlns:v="urn:schemas-microsoft-com:vml" xmlns:wp14="http://schemas.microsoft.com/office/word/2010/wordprocessingDrawing" xmlns:wp="http://schemas.openxmlformats.org/drawingml/2006/wordprocessingDrawing" xmlns:w10="urn:schemas-microsoft-com:office:word" xmlns:w="http://schemas.openxmlformats.org/wordprocessingml/2006/main" xmlns:w14="http://schemas.microsoft.com/office/word/2010/wordml" xmlns:w15="http://schemas.microsoft.com/office/word/2012/wordml" xmlns:w16se="http://schemas.microsoft.com/office/word/2015/wordml/symex" xmlns:wpg="http://schemas.microsoft.com/office/word/2010/wordprocessingGroup" xmlns:wpi="http://schemas.microsoft.com/office/word/2010/wordprocessingInk" xmlns:wne="http://schemas.microsoft.com/office/word/2006/wordml" xmlns:wps="http://schemas.microsoft.com/office/word/2010/wordprocessingShape" mc:Ignorable="w14 w15 w16se wp14">
   <w:abstractNum w:abstractNumId="0" w15:restartNumberingAfterBreak="0">
     <w:nsid w:val="0B532E1C"/>
     <w:multiLevelType w:val="hybridMultilevel"/>
@@ -1109,6 +1372,51 @@
     <w:lsdException w:name="Subtitle" w:qFormat="1"/>
     <w:lsdException w:name="Strong" w:qFormat="1"/>
     <w:lsdException w:name="Emphasis" w:qFormat="1"/>
+    <w:lsdException w:name="HTML Preformatted" w:uiPriority="99"/>
+    <w:lsdException w:name="Normal Table" w:semiHidden="1" w:unhideWhenUsed="1"/>
+    <w:lsdException w:name="Table Simple 1" w:semiHidden="1" w:unhideWhenUsed="1"/>
+    <w:lsdException w:name="Table Simple 2" w:semiHidden="1" w:unhideWhenUsed="1"/>
+    <w:lsdException w:name="Table Simple 3" w:semiHidden="1" w:unhideWhenUsed="1"/>
+    <w:lsdException w:name="Table Classic 1" w:semiHidden="1" w:unhideWhenUsed="1"/>
+    <w:lsdException w:name="Table Classic 2" w:semiHidden="1" w:unhideWhenUsed="1"/>
+    <w:lsdException w:name="Table Classic 3" w:semiHidden="1" w:unhideWhenUsed="1"/>
+    <w:lsdException w:name="Table Classic 4" w:semiHidden="1" w:unhideWhenUsed="1"/>
+    <w:lsdException w:name="Table Colorful 1" w:semiHidden="1" w:unhideWhenUsed="1"/>
+    <w:lsdException w:name="Table Colorful 2" w:semiHidden="1" w:unhideWhenUsed="1"/>
+    <w:lsdException w:name="Table Colorful 3" w:semiHidden="1" w:unhideWhenUsed="1"/>
+    <w:lsdException w:name="Table Columns 1" w:semiHidden="1" w:unhideWhenUsed="1"/>
+    <w:lsdException w:name="Table Columns 2" w:semiHidden="1" w:unhideWhenUsed="1"/>
+    <w:lsdException w:name="Table Columns 3" w:semiHidden="1" w:unhideWhenUsed="1"/>
+    <w:lsdException w:name="Table Columns 4" w:semiHidden="1" w:unhideWhenUsed="1"/>
+    <w:lsdException w:name="Table Columns 5" w:semiHidden="1" w:unhideWhenUsed="1"/>
+    <w:lsdException w:name="Table Grid 1" w:semiHidden="1" w:unhideWhenUsed="1"/>
+    <w:lsdException w:name="Table Grid 2" w:semiHidden="1" w:unhideWhenUsed="1"/>
+    <w:lsdException w:name="Table Grid 3" w:semiHidden="1" w:unhideWhenUsed="1"/>
+    <w:lsdException w:name="Table Grid 4" w:semiHidden="1" w:unhideWhenUsed="1"/>
+    <w:lsdException w:name="Table Grid 5" w:semiHidden="1" w:unhideWhenUsed="1"/>
+    <w:lsdException w:name="Table Grid 6" w:semiHidden="1" w:unhideWhenUsed="1"/>
+    <w:lsdException w:name="Table Grid 7" w:semiHidden="1" w:unhideWhenUsed="1"/>
+    <w:lsdException w:name="Table Grid 8" w:semiHidden="1" w:unhideWhenUsed="1"/>
+    <w:lsdException w:name="Table List 1" w:semiHidden="1" w:unhideWhenUsed="1"/>
+    <w:lsdException w:name="Table List 2" w:semiHidden="1" w:unhideWhenUsed="1"/>
+    <w:lsdException w:name="Table List 3" w:semiHidden="1" w:unhideWhenUsed="1"/>
+    <w:lsdException w:name="Table List 4" w:semiHidden="1" w:unhideWhenUsed="1"/>
+    <w:lsdException w:name="Table List 5" w:semiHidden="1" w:unhideWhenUsed="1"/>
+    <w:lsdException w:name="Table List 6" w:semiHidden="1" w:unhideWhenUsed="1"/>
+    <w:lsdException w:name="Table List 7" w:semiHidden="1" w:unhideWhenUsed="1"/>
+    <w:lsdException w:name="Table List 8" w:semiHidden="1" w:unhideWhenUsed="1"/>
+    <w:lsdException w:name="Table 3D effects 1" w:semiHidden="1" w:unhideWhenUsed="1"/>
+    <w:lsdException w:name="Table 3D effects 2" w:semiHidden="1" w:unhideWhenUsed="1"/>
+    <w:lsdException w:name="Table 3D effects 3" w:semiHidden="1" w:unhideWhenUsed="1"/>
+    <w:lsdException w:name="Table Contemporary" w:semiHidden="1" w:unhideWhenUsed="1"/>
+    <w:lsdException w:name="Table Elegant" w:semiHidden="1" w:unhideWhenUsed="1"/>
+    <w:lsdException w:name="Table Professional" w:semiHidden="1" w:unhideWhenUsed="1"/>
+    <w:lsdException w:name="Table Subtle 1" w:semiHidden="1" w:unhideWhenUsed="1"/>
+    <w:lsdException w:name="Table Subtle 2" w:semiHidden="1" w:unhideWhenUsed="1"/>
+    <w:lsdException w:name="Table Web 1" w:semiHidden="1" w:unhideWhenUsed="1"/>
+    <w:lsdException w:name="Table Web 2" w:semiHidden="1" w:unhideWhenUsed="1"/>
+    <w:lsdException w:name="Table Web 3" w:semiHidden="1" w:unhideWhenUsed="1"/>
+    <w:lsdException w:name="Table Theme" w:semiHidden="1" w:unhideWhenUsed="1"/>
     <w:lsdException w:name="Placeholder Text" w:semiHidden="1" w:uiPriority="99"/>
     <w:lsdException w:name="No Spacing" w:uiPriority="1" w:qFormat="1"/>
     <w:lsdException w:name="Light Shading" w:uiPriority="60"/>
@@ -1402,11 +1710,15 @@
   </w:style>
   <w:style w:type="character" w:default="1" w:styleId="a0">
     <w:name w:val="Default Paragraph Font"/>
+    <w:uiPriority w:val="1"/>
     <w:semiHidden/>
+    <w:unhideWhenUsed/>
   </w:style>
   <w:style w:type="table" w:default="1" w:styleId="a1">
     <w:name w:val="Normal Table"/>
+    <w:uiPriority w:val="99"/>
     <w:semiHidden/>
+    <w:unhideWhenUsed/>
     <w:tblPr>
       <w:tblInd w:w="0" w:type="dxa"/>
       <w:tblCellMar>
@@ -1419,7 +1731,9 @@
   </w:style>
   <w:style w:type="numbering" w:default="1" w:styleId="a2">
     <w:name w:val="No List"/>
+    <w:uiPriority w:val="99"/>
     <w:semiHidden/>
+    <w:unhideWhenUsed/>
   </w:style>
   <w:style w:type="character" w:styleId="a3">
     <w:name w:val="Hyperlink"/>
@@ -1479,6 +1793,50 @@
         <w:insideV w:val="single" w:sz="4" w:space="0" w:color="auto"/>
       </w:tblBorders>
     </w:tblPr>
+  </w:style>
+  <w:style w:type="paragraph" w:styleId="HTML">
+    <w:name w:val="HTML Preformatted"/>
+    <w:basedOn w:val="a"/>
+    <w:link w:val="HTML0"/>
+    <w:uiPriority w:val="99"/>
+    <w:unhideWhenUsed/>
+    <w:rsid w:val="004851DD"/>
+    <w:pPr>
+      <w:tabs>
+        <w:tab w:val="left" w:pos="916"/>
+        <w:tab w:val="left" w:pos="1832"/>
+        <w:tab w:val="left" w:pos="2748"/>
+        <w:tab w:val="left" w:pos="3664"/>
+        <w:tab w:val="left" w:pos="4580"/>
+        <w:tab w:val="left" w:pos="5496"/>
+        <w:tab w:val="left" w:pos="6412"/>
+        <w:tab w:val="left" w:pos="7328"/>
+        <w:tab w:val="left" w:pos="8244"/>
+        <w:tab w:val="left" w:pos="9160"/>
+        <w:tab w:val="left" w:pos="10076"/>
+        <w:tab w:val="left" w:pos="10992"/>
+        <w:tab w:val="left" w:pos="11908"/>
+        <w:tab w:val="left" w:pos="12824"/>
+        <w:tab w:val="left" w:pos="13740"/>
+        <w:tab w:val="left" w:pos="14656"/>
+      </w:tabs>
+    </w:pPr>
+    <w:rPr>
+      <w:rFonts w:ascii="Courier New" w:hAnsi="Courier New" w:cs="Courier New"/>
+      <w:sz w:val="20"/>
+      <w:szCs w:val="20"/>
+      <w:lang w:val="en-US" w:eastAsia="en-US"/>
+    </w:rPr>
+  </w:style>
+  <w:style w:type="character" w:customStyle="1" w:styleId="HTML0">
+    <w:name w:val="Стандартный HTML Знак"/>
+    <w:basedOn w:val="a0"/>
+    <w:link w:val="HTML"/>
+    <w:uiPriority w:val="99"/>
+    <w:rsid w:val="004851DD"/>
+    <w:rPr>
+      <w:rFonts w:ascii="Courier New" w:hAnsi="Courier New" w:cs="Courier New"/>
+    </w:rPr>
   </w:style>
 </w:styles>
 </file>

</xml_diff>

<commit_message>
new changes: Personal Statement #157: add new column with grade type
</commit_message>
<xml_diff>
--- a/core/src/main/resources/docs/templates/PersonalStatement.docx
+++ b/core/src/main/resources/docs/templates/PersonalStatement.docx
@@ -9,15 +9,16 @@
         <w:tblInd w:w="-5" w:type="dxa"/>
         <w:tblLayout w:type="fixed"/>
         <w:tblCellMar>
-          <w:left w:w="85" w:type="dxa"/>
-          <w:right w:w="85" w:type="dxa"/>
+          <w:left w:w="28" w:type="dxa"/>
+          <w:right w:w="28" w:type="dxa"/>
         </w:tblCellMar>
         <w:tblLook w:val="01E0" w:firstRow="1" w:lastRow="1" w:firstColumn="1" w:lastColumn="1" w:noHBand="0" w:noVBand="0"/>
       </w:tblPr>
       <w:tblGrid>
         <w:gridCol w:w="426"/>
         <w:gridCol w:w="424"/>
-        <w:gridCol w:w="3828"/>
+        <w:gridCol w:w="3403"/>
+        <w:gridCol w:w="425"/>
         <w:gridCol w:w="709"/>
         <w:gridCol w:w="850"/>
         <w:gridCol w:w="1134"/>
@@ -33,7 +34,7 @@
         <w:tc>
           <w:tcPr>
             <w:tcW w:w="10632" w:type="dxa"/>
-            <w:gridSpan w:val="9"/>
+            <w:gridSpan w:val="10"/>
             <w:tcBorders>
               <w:top w:val="single" w:sz="4" w:space="0" w:color="auto"/>
               <w:left w:val="single" w:sz="4" w:space="0" w:color="auto"/>
@@ -50,8 +51,6 @@
                 <w:lang w:val="en-US"/>
               </w:rPr>
             </w:pPr>
-            <w:bookmarkStart w:id="0" w:name="_GoBack"/>
-            <w:bookmarkEnd w:id="0"/>
             <w:r>
               <w:rPr>
                 <w:sz w:val="16"/>
@@ -138,7 +137,7 @@
         </w:tc>
         <w:tc>
           <w:tcPr>
-            <w:tcW w:w="3828" w:type="dxa"/>
+            <w:tcW w:w="3403" w:type="dxa"/>
             <w:tcBorders>
               <w:left w:val="single" w:sz="4" w:space="0" w:color="auto"/>
               <w:bottom w:val="single" w:sz="4" w:space="0" w:color="auto"/>
@@ -171,6 +170,34 @@
                 <w:lang w:val="en-US"/>
               </w:rPr>
               <w:t>subj</w:t>
+            </w:r>
+          </w:p>
+        </w:tc>
+        <w:tc>
+          <w:tcPr>
+            <w:tcW w:w="425" w:type="dxa"/>
+            <w:tcBorders>
+              <w:bottom w:val="single" w:sz="4" w:space="0" w:color="auto"/>
+            </w:tcBorders>
+          </w:tcPr>
+          <w:p>
+            <w:pPr>
+              <w:jc w:val="center"/>
+              <w:rPr>
+                <w:b/>
+                <w:sz w:val="18"/>
+                <w:szCs w:val="18"/>
+                <w:lang w:val="en-US"/>
+              </w:rPr>
+            </w:pPr>
+            <w:r>
+              <w:rPr>
+                <w:b/>
+                <w:sz w:val="18"/>
+                <w:szCs w:val="18"/>
+                <w:lang w:val="en-US"/>
+              </w:rPr>
+              <w:t>#t</w:t>
             </w:r>
           </w:p>
         </w:tc>
@@ -397,7 +424,7 @@
         </w:tc>
         <w:tc>
           <w:tcPr>
-            <w:tcW w:w="3828" w:type="dxa"/>
+            <w:tcW w:w="3403" w:type="dxa"/>
             <w:tcBorders>
               <w:left w:val="single" w:sz="4" w:space="0" w:color="auto"/>
               <w:bottom w:val="single" w:sz="4" w:space="0" w:color="auto"/>
@@ -430,6 +457,34 @@
                 <w:lang w:val="en-US"/>
               </w:rPr>
               <w:t>subj</w:t>
+            </w:r>
+          </w:p>
+        </w:tc>
+        <w:tc>
+          <w:tcPr>
+            <w:tcW w:w="425" w:type="dxa"/>
+            <w:tcBorders>
+              <w:bottom w:val="single" w:sz="4" w:space="0" w:color="auto"/>
+            </w:tcBorders>
+          </w:tcPr>
+          <w:p>
+            <w:pPr>
+              <w:jc w:val="center"/>
+              <w:rPr>
+                <w:b/>
+                <w:sz w:val="18"/>
+                <w:szCs w:val="18"/>
+                <w:lang w:val="en-US"/>
+              </w:rPr>
+            </w:pPr>
+            <w:r>
+              <w:rPr>
+                <w:b/>
+                <w:sz w:val="18"/>
+                <w:szCs w:val="18"/>
+                <w:lang w:val="en-US"/>
+              </w:rPr>
+              <w:t>#t</w:t>
             </w:r>
           </w:p>
         </w:tc>
@@ -678,7 +733,7 @@
         </w:tc>
         <w:tc>
           <w:tcPr>
-            <w:tcW w:w="3828" w:type="dxa"/>
+            <w:tcW w:w="3403" w:type="dxa"/>
             <w:tcBorders>
               <w:top w:val="single" w:sz="12" w:space="0" w:color="auto"/>
               <w:left w:val="single" w:sz="4" w:space="0" w:color="auto"/>
@@ -706,6 +761,35 @@
                 <w:lang w:val="en-US"/>
               </w:rPr>
               <w:t>#subj</w:t>
+            </w:r>
+          </w:p>
+        </w:tc>
+        <w:tc>
+          <w:tcPr>
+            <w:tcW w:w="425" w:type="dxa"/>
+            <w:tcBorders>
+              <w:top w:val="single" w:sz="12" w:space="0" w:color="auto"/>
+              <w:bottom w:val="single" w:sz="4" w:space="0" w:color="auto"/>
+            </w:tcBorders>
+          </w:tcPr>
+          <w:p>
+            <w:pPr>
+              <w:jc w:val="center"/>
+              <w:rPr>
+                <w:b/>
+                <w:sz w:val="18"/>
+                <w:szCs w:val="18"/>
+                <w:lang w:val="en-US"/>
+              </w:rPr>
+            </w:pPr>
+            <w:r>
+              <w:rPr>
+                <w:b/>
+                <w:sz w:val="18"/>
+                <w:szCs w:val="18"/>
+                <w:lang w:val="en-US"/>
+              </w:rPr>
+              <w:t>#t</w:t>
             </w:r>
           </w:p>
         </w:tc>
@@ -936,7 +1020,7 @@
         </w:tc>
         <w:tc>
           <w:tcPr>
-            <w:tcW w:w="3828" w:type="dxa"/>
+            <w:tcW w:w="3403" w:type="dxa"/>
             <w:tcBorders>
               <w:top w:val="single" w:sz="4" w:space="0" w:color="auto"/>
               <w:left w:val="single" w:sz="4" w:space="0" w:color="auto"/>
@@ -970,6 +1054,35 @@
                 <w:lang w:val="en-US"/>
               </w:rPr>
               <w:t>subj</w:t>
+            </w:r>
+          </w:p>
+        </w:tc>
+        <w:tc>
+          <w:tcPr>
+            <w:tcW w:w="425" w:type="dxa"/>
+            <w:tcBorders>
+              <w:top w:val="single" w:sz="4" w:space="0" w:color="auto"/>
+              <w:bottom w:val="single" w:sz="4" w:space="0" w:color="auto"/>
+            </w:tcBorders>
+          </w:tcPr>
+          <w:p>
+            <w:pPr>
+              <w:jc w:val="center"/>
+              <w:rPr>
+                <w:b/>
+                <w:sz w:val="18"/>
+                <w:szCs w:val="18"/>
+                <w:lang w:val="en-US"/>
+              </w:rPr>
+            </w:pPr>
+            <w:r>
+              <w:rPr>
+                <w:b/>
+                <w:sz w:val="18"/>
+                <w:szCs w:val="18"/>
+                <w:lang w:val="en-US"/>
+              </w:rPr>
+              <w:t>#t</w:t>
             </w:r>
           </w:p>
         </w:tc>
@@ -1160,7 +1273,7 @@
         <w:tc>
           <w:tcPr>
             <w:tcW w:w="10632" w:type="dxa"/>
-            <w:gridSpan w:val="9"/>
+            <w:gridSpan w:val="10"/>
             <w:tcBorders>
               <w:left w:val="single" w:sz="4" w:space="0" w:color="auto"/>
               <w:right w:val="single" w:sz="4" w:space="0" w:color="auto"/>
@@ -1210,6 +1323,8 @@
           <w:lang w:val="uk-UA"/>
         </w:rPr>
       </w:pPr>
+      <w:bookmarkStart w:id="0" w:name="_GoBack"/>
+      <w:bookmarkEnd w:id="0"/>
     </w:p>
     <w:sectPr>
       <w:pgSz w:w="11906" w:h="16838"/>

</xml_diff>

<commit_message>
new changes: Personal Statement #157: add resolveTypeField for knowledge_control
</commit_message>
<xml_diff>
--- a/core/src/main/resources/docs/templates/PersonalStatement.docx
+++ b/core/src/main/resources/docs/templates/PersonalStatement.docx
@@ -17,8 +17,7 @@
       <w:tblGrid>
         <w:gridCol w:w="426"/>
         <w:gridCol w:w="424"/>
-        <w:gridCol w:w="3403"/>
-        <w:gridCol w:w="425"/>
+        <w:gridCol w:w="3828"/>
         <w:gridCol w:w="709"/>
         <w:gridCol w:w="850"/>
         <w:gridCol w:w="1134"/>
@@ -34,7 +33,7 @@
         <w:tc>
           <w:tcPr>
             <w:tcW w:w="10632" w:type="dxa"/>
-            <w:gridSpan w:val="10"/>
+            <w:gridSpan w:val="9"/>
             <w:tcBorders>
               <w:top w:val="single" w:sz="4" w:space="0" w:color="auto"/>
               <w:left w:val="single" w:sz="4" w:space="0" w:color="auto"/>
@@ -88,6 +87,8 @@
                 <w:lang w:val="en-US"/>
               </w:rPr>
             </w:pPr>
+            <w:bookmarkStart w:id="0" w:name="_GoBack"/>
+            <w:bookmarkEnd w:id="0"/>
             <w:r>
               <w:rPr>
                 <w:b/>
@@ -95,19 +96,8 @@
                 <w:szCs w:val="16"/>
                 <w:lang w:val="en-US"/>
               </w:rPr>
-              <w:t>#</w:t>
-            </w:r>
-            <w:proofErr w:type="spellStart"/>
-            <w:r>
-              <w:rPr>
-                <w:b/>
-                <w:sz w:val="16"/>
-                <w:szCs w:val="16"/>
-                <w:lang w:val="en-US"/>
-              </w:rPr>
-              <w:t>sy</w:t>
-            </w:r>
-            <w:proofErr w:type="spellEnd"/>
+              <w:t>#sy</w:t>
+            </w:r>
           </w:p>
         </w:tc>
         <w:tc>
@@ -137,7 +127,7 @@
         </w:tc>
         <w:tc>
           <w:tcPr>
-            <w:tcW w:w="3403" w:type="dxa"/>
+            <w:tcW w:w="3828" w:type="dxa"/>
             <w:tcBorders>
               <w:left w:val="single" w:sz="4" w:space="0" w:color="auto"/>
               <w:bottom w:val="single" w:sz="4" w:space="0" w:color="auto"/>
@@ -152,6 +142,7 @@
           <w:p>
             <w:pPr>
               <w:rPr>
+                <w:b/>
                 <w:sz w:val="18"/>
                 <w:szCs w:val="18"/>
               </w:rPr>
@@ -169,27 +160,8 @@
                 <w:szCs w:val="18"/>
                 <w:lang w:val="en-US"/>
               </w:rPr>
-              <w:t>subj</w:t>
-            </w:r>
-          </w:p>
-        </w:tc>
-        <w:tc>
-          <w:tcPr>
-            <w:tcW w:w="425" w:type="dxa"/>
-            <w:tcBorders>
-              <w:bottom w:val="single" w:sz="4" w:space="0" w:color="auto"/>
-            </w:tcBorders>
-          </w:tcPr>
-          <w:p>
-            <w:pPr>
-              <w:jc w:val="center"/>
-              <w:rPr>
-                <w:b/>
-                <w:sz w:val="18"/>
-                <w:szCs w:val="18"/>
-                <w:lang w:val="en-US"/>
-              </w:rPr>
-            </w:pPr>
+              <w:t xml:space="preserve">subj </w:t>
+            </w:r>
             <w:r>
               <w:rPr>
                 <w:b/>
@@ -424,7 +396,7 @@
         </w:tc>
         <w:tc>
           <w:tcPr>
-            <w:tcW w:w="3403" w:type="dxa"/>
+            <w:tcW w:w="3828" w:type="dxa"/>
             <w:tcBorders>
               <w:left w:val="single" w:sz="4" w:space="0" w:color="auto"/>
               <w:bottom w:val="single" w:sz="4" w:space="0" w:color="auto"/>
@@ -456,27 +428,8 @@
                 <w:szCs w:val="18"/>
                 <w:lang w:val="en-US"/>
               </w:rPr>
-              <w:t>subj</w:t>
-            </w:r>
-          </w:p>
-        </w:tc>
-        <w:tc>
-          <w:tcPr>
-            <w:tcW w:w="425" w:type="dxa"/>
-            <w:tcBorders>
-              <w:bottom w:val="single" w:sz="4" w:space="0" w:color="auto"/>
-            </w:tcBorders>
-          </w:tcPr>
-          <w:p>
-            <w:pPr>
-              <w:jc w:val="center"/>
-              <w:rPr>
-                <w:b/>
-                <w:sz w:val="18"/>
-                <w:szCs w:val="18"/>
-                <w:lang w:val="en-US"/>
-              </w:rPr>
-            </w:pPr>
+              <w:t xml:space="preserve">subj </w:t>
+            </w:r>
             <w:r>
               <w:rPr>
                 <w:b/>
@@ -733,7 +686,7 @@
         </w:tc>
         <w:tc>
           <w:tcPr>
-            <w:tcW w:w="3403" w:type="dxa"/>
+            <w:tcW w:w="3828" w:type="dxa"/>
             <w:tcBorders>
               <w:top w:val="single" w:sz="12" w:space="0" w:color="auto"/>
               <w:left w:val="single" w:sz="4" w:space="0" w:color="auto"/>
@@ -760,28 +713,8 @@
                 <w:szCs w:val="18"/>
                 <w:lang w:val="en-US"/>
               </w:rPr>
-              <w:t>#subj</w:t>
-            </w:r>
-          </w:p>
-        </w:tc>
-        <w:tc>
-          <w:tcPr>
-            <w:tcW w:w="425" w:type="dxa"/>
-            <w:tcBorders>
-              <w:top w:val="single" w:sz="12" w:space="0" w:color="auto"/>
-              <w:bottom w:val="single" w:sz="4" w:space="0" w:color="auto"/>
-            </w:tcBorders>
-          </w:tcPr>
-          <w:p>
-            <w:pPr>
-              <w:jc w:val="center"/>
-              <w:rPr>
-                <w:b/>
-                <w:sz w:val="18"/>
-                <w:szCs w:val="18"/>
-                <w:lang w:val="en-US"/>
-              </w:rPr>
-            </w:pPr>
+              <w:t xml:space="preserve">#subj </w:t>
+            </w:r>
             <w:r>
               <w:rPr>
                 <w:b/>
@@ -1020,7 +953,7 @@
         </w:tc>
         <w:tc>
           <w:tcPr>
-            <w:tcW w:w="3403" w:type="dxa"/>
+            <w:tcW w:w="3828" w:type="dxa"/>
             <w:tcBorders>
               <w:top w:val="single" w:sz="4" w:space="0" w:color="auto"/>
               <w:left w:val="single" w:sz="4" w:space="0" w:color="auto"/>
@@ -1053,28 +986,8 @@
                 <w:szCs w:val="18"/>
                 <w:lang w:val="en-US"/>
               </w:rPr>
-              <w:t>subj</w:t>
-            </w:r>
-          </w:p>
-        </w:tc>
-        <w:tc>
-          <w:tcPr>
-            <w:tcW w:w="425" w:type="dxa"/>
-            <w:tcBorders>
-              <w:top w:val="single" w:sz="4" w:space="0" w:color="auto"/>
-              <w:bottom w:val="single" w:sz="4" w:space="0" w:color="auto"/>
-            </w:tcBorders>
-          </w:tcPr>
-          <w:p>
-            <w:pPr>
-              <w:jc w:val="center"/>
-              <w:rPr>
-                <w:b/>
-                <w:sz w:val="18"/>
-                <w:szCs w:val="18"/>
-                <w:lang w:val="en-US"/>
-              </w:rPr>
-            </w:pPr>
+              <w:t xml:space="preserve">subj </w:t>
+            </w:r>
             <w:r>
               <w:rPr>
                 <w:b/>
@@ -1273,7 +1186,7 @@
         <w:tc>
           <w:tcPr>
             <w:tcW w:w="10632" w:type="dxa"/>
-            <w:gridSpan w:val="10"/>
+            <w:gridSpan w:val="9"/>
             <w:tcBorders>
               <w:left w:val="single" w:sz="4" w:space="0" w:color="auto"/>
               <w:right w:val="single" w:sz="4" w:space="0" w:color="auto"/>
@@ -1323,8 +1236,6 @@
           <w:lang w:val="uk-UA"/>
         </w:rPr>
       </w:pPr>
-      <w:bookmarkStart w:id="0" w:name="_GoBack"/>
-      <w:bookmarkEnd w:id="0"/>
     </w:p>
     <w:sectPr>
       <w:pgSz w:w="11906" w:h="16838"/>

</xml_diff>